<commit_message>
Added full draft of thesis, updated outline
</commit_message>
<xml_diff>
--- a/Thesis Outline.docx
+++ b/Thesis Outline.docx
@@ -8,394 +8,31 @@
       </w:r>
     </w:p>
     <w:p>
-      <w:r>
+      <w:pPr>
+        <w:rPr>
+          <w:color w:val="00B050"/>
+        </w:rPr>
+      </w:pPr>
+      <w:r>
+        <w:rPr>
+          <w:color w:val="00B050"/>
+        </w:rPr>
         <w:t xml:space="preserve">Title: The development of a novel </w:t>
       </w:r>
       <w:r>
+        <w:rPr>
+          <w:color w:val="00B050"/>
+        </w:rPr>
         <w:t>capacitive impedance</w:t>
       </w:r>
       <w:r>
+        <w:rPr>
+          <w:color w:val="00B050"/>
+        </w:rPr>
         <w:t>-based water conductivity sensor</w:t>
       </w:r>
     </w:p>
-    <w:p/>
-    <w:p>
-      <w:pPr>
-        <w:pStyle w:val="ListParagraph"/>
-        <w:numPr>
-          <w:ilvl w:val="0"/>
-          <w:numId w:val="1"/>
-        </w:numPr>
-        <w:rPr>
-          <w:color w:val="00B050"/>
-        </w:rPr>
-      </w:pPr>
-      <w:r>
-        <w:rPr>
-          <w:color w:val="00B050"/>
-        </w:rPr>
-        <w:t>Intro</w:t>
-      </w:r>
-    </w:p>
-    <w:p>
-      <w:pPr>
-        <w:pStyle w:val="ListParagraph"/>
-        <w:numPr>
-          <w:ilvl w:val="1"/>
-          <w:numId w:val="1"/>
-        </w:numPr>
-        <w:rPr>
-          <w:color w:val="00B050"/>
-        </w:rPr>
-      </w:pPr>
-      <w:r>
-        <w:rPr>
-          <w:color w:val="00B050"/>
-        </w:rPr>
-        <w:t>Why framework</w:t>
-      </w:r>
-    </w:p>
-    <w:p>
-      <w:pPr>
-        <w:pStyle w:val="ListParagraph"/>
-        <w:numPr>
-          <w:ilvl w:val="2"/>
-          <w:numId w:val="1"/>
-        </w:numPr>
-        <w:rPr>
-          <w:color w:val="00B050"/>
-        </w:rPr>
-      </w:pPr>
-      <w:r>
-        <w:rPr>
-          <w:color w:val="00B050"/>
-        </w:rPr>
-        <w:t>Salt in water</w:t>
-      </w:r>
-      <w:r>
-        <w:rPr>
-          <w:color w:val="00B050"/>
-        </w:rPr>
-        <w:t xml:space="preserve"> – see paper</w:t>
-      </w:r>
-    </w:p>
-    <w:p>
-      <w:pPr>
-        <w:pStyle w:val="ListParagraph"/>
-        <w:numPr>
-          <w:ilvl w:val="2"/>
-          <w:numId w:val="1"/>
-        </w:numPr>
-        <w:rPr>
-          <w:color w:val="00B050"/>
-        </w:rPr>
-      </w:pPr>
-      <w:r>
-        <w:rPr>
-          <w:color w:val="00B050"/>
-        </w:rPr>
-        <w:t xml:space="preserve">Agricultural </w:t>
-      </w:r>
-      <w:r>
-        <w:rPr>
-          <w:color w:val="00B050"/>
-        </w:rPr>
-        <w:t>Runoff</w:t>
-      </w:r>
-      <w:r>
-        <w:rPr>
-          <w:color w:val="00B050"/>
-        </w:rPr>
-        <w:t xml:space="preserve"> – see paper</w:t>
-      </w:r>
-    </w:p>
-    <w:p>
-      <w:pPr>
-        <w:pStyle w:val="ListParagraph"/>
-        <w:numPr>
-          <w:ilvl w:val="3"/>
-          <w:numId w:val="1"/>
-        </w:numPr>
-        <w:rPr>
-          <w:color w:val="00B050"/>
-        </w:rPr>
-      </w:pPr>
-      <w:r>
-        <w:rPr>
-          <w:color w:val="00B050"/>
-        </w:rPr>
-        <w:t>It’s hard to find and track non-point sources</w:t>
-      </w:r>
-    </w:p>
-    <w:p>
-      <w:pPr>
-        <w:pStyle w:val="ListParagraph"/>
-        <w:numPr>
-          <w:ilvl w:val="3"/>
-          <w:numId w:val="1"/>
-        </w:numPr>
-        <w:rPr>
-          <w:color w:val="00B050"/>
-        </w:rPr>
-      </w:pPr>
-      <w:r>
-        <w:rPr>
-          <w:color w:val="00B050"/>
-        </w:rPr>
-        <w:t>Need a widely distributed sensor network</w:t>
-      </w:r>
-      <w:r>
-        <w:rPr>
-          <w:color w:val="00B050"/>
-        </w:rPr>
-        <w:t xml:space="preserve"> to get data from a wide area</w:t>
-      </w:r>
-    </w:p>
-    <w:p>
-      <w:pPr>
-        <w:pStyle w:val="ListParagraph"/>
-        <w:numPr>
-          <w:ilvl w:val="1"/>
-          <w:numId w:val="1"/>
-        </w:numPr>
-        <w:rPr>
-          <w:color w:val="00B050"/>
-        </w:rPr>
-      </w:pPr>
-      <w:r>
-        <w:rPr>
-          <w:color w:val="00B050"/>
-        </w:rPr>
-        <w:t>Currently existing conductivity sensors</w:t>
-      </w:r>
-      <w:r>
-        <w:rPr>
-          <w:color w:val="00B050"/>
-        </w:rPr>
-        <w:t xml:space="preserve"> – see paper</w:t>
-      </w:r>
-    </w:p>
-    <w:p>
-      <w:pPr>
-        <w:pStyle w:val="ListParagraph"/>
-        <w:numPr>
-          <w:ilvl w:val="2"/>
-          <w:numId w:val="1"/>
-        </w:numPr>
-        <w:rPr>
-          <w:color w:val="00B050"/>
-        </w:rPr>
-      </w:pPr>
-      <w:r>
-        <w:rPr>
-          <w:color w:val="00B050"/>
-        </w:rPr>
-        <w:t xml:space="preserve">Standard </w:t>
-      </w:r>
-      <w:r>
-        <w:rPr>
-          <w:color w:val="00B050"/>
-        </w:rPr>
-        <w:t>2 and 4</w:t>
-      </w:r>
-      <w:r>
-        <w:rPr>
-          <w:color w:val="00B050"/>
-        </w:rPr>
-        <w:t xml:space="preserve"> probe resistance measurements</w:t>
-      </w:r>
-    </w:p>
-    <w:p>
-      <w:pPr>
-        <w:pStyle w:val="ListParagraph"/>
-        <w:numPr>
-          <w:ilvl w:val="2"/>
-          <w:numId w:val="1"/>
-        </w:numPr>
-        <w:rPr>
-          <w:color w:val="00B050"/>
-        </w:rPr>
-      </w:pPr>
-      <w:r>
-        <w:rPr>
-          <w:color w:val="00B050"/>
-        </w:rPr>
-        <w:t>Inductive</w:t>
-      </w:r>
-      <w:r>
-        <w:rPr>
-          <w:color w:val="00B050"/>
-        </w:rPr>
-        <w:t xml:space="preserve"> – see paper</w:t>
-      </w:r>
-    </w:p>
-    <w:p>
-      <w:pPr>
-        <w:pStyle w:val="ListParagraph"/>
-        <w:numPr>
-          <w:ilvl w:val="2"/>
-          <w:numId w:val="1"/>
-        </w:numPr>
-        <w:rPr>
-          <w:color w:val="00B050"/>
-        </w:rPr>
-      </w:pPr>
-      <w:r>
-        <w:rPr>
-          <w:color w:val="00B050"/>
-        </w:rPr>
-        <w:t>Others</w:t>
-      </w:r>
-      <w:r>
-        <w:rPr>
-          <w:color w:val="00B050"/>
-        </w:rPr>
-        <w:t xml:space="preserve"> (capacitive water level sensors) – see paper</w:t>
-      </w:r>
-    </w:p>
-    <w:p>
-      <w:pPr>
-        <w:pStyle w:val="ListParagraph"/>
-        <w:numPr>
-          <w:ilvl w:val="1"/>
-          <w:numId w:val="1"/>
-        </w:numPr>
-        <w:rPr>
-          <w:color w:val="00B050"/>
-        </w:rPr>
-      </w:pPr>
-      <w:r>
-        <w:rPr>
-          <w:color w:val="00B050"/>
-        </w:rPr>
-        <w:t>C</w:t>
-      </w:r>
-      <w:r>
-        <w:rPr>
-          <w:color w:val="00B050"/>
-        </w:rPr>
-        <w:t>ons</w:t>
-      </w:r>
-      <w:r>
-        <w:rPr>
-          <w:color w:val="00B050"/>
-        </w:rPr>
-        <w:t xml:space="preserve"> of currently existing sensors</w:t>
-      </w:r>
-    </w:p>
-    <w:p>
-      <w:pPr>
-        <w:pStyle w:val="ListParagraph"/>
-        <w:numPr>
-          <w:ilvl w:val="2"/>
-          <w:numId w:val="1"/>
-        </w:numPr>
-        <w:rPr>
-          <w:color w:val="00B050"/>
-        </w:rPr>
-      </w:pPr>
-      <w:r>
-        <w:rPr>
-          <w:color w:val="00B050"/>
-        </w:rPr>
-        <w:t>Standard</w:t>
-      </w:r>
-      <w:r>
-        <w:rPr>
-          <w:color w:val="00B050"/>
-        </w:rPr>
-        <w:t xml:space="preserve"> sensor is prone to corrosion and fouling</w:t>
-      </w:r>
-    </w:p>
-    <w:p>
-      <w:pPr>
-        <w:pStyle w:val="ListParagraph"/>
-        <w:numPr>
-          <w:ilvl w:val="3"/>
-          <w:numId w:val="1"/>
-        </w:numPr>
-        <w:rPr>
-          <w:color w:val="00B050"/>
-        </w:rPr>
-      </w:pPr>
-      <w:r>
-        <w:rPr>
-          <w:color w:val="00B050"/>
-        </w:rPr>
-        <w:t>Corrosion resistant versions use platinum, increasing cost</w:t>
-      </w:r>
-    </w:p>
-    <w:p>
-      <w:pPr>
-        <w:pStyle w:val="ListParagraph"/>
-        <w:numPr>
-          <w:ilvl w:val="2"/>
-          <w:numId w:val="1"/>
-        </w:numPr>
-        <w:rPr>
-          <w:color w:val="00B050"/>
-        </w:rPr>
-      </w:pPr>
-      <w:r>
-        <w:rPr>
-          <w:color w:val="00B050"/>
-        </w:rPr>
-        <w:t xml:space="preserve">Inductive sensor is not great at low </w:t>
-      </w:r>
-      <w:r>
-        <w:rPr>
-          <w:color w:val="00B050"/>
-        </w:rPr>
-        <w:t>conductivities</w:t>
-      </w:r>
-      <w:r>
-        <w:rPr>
-          <w:color w:val="00B050"/>
-        </w:rPr>
-        <w:t xml:space="preserve"> and is power hungry</w:t>
-      </w:r>
-    </w:p>
-    <w:p>
-      <w:pPr>
-        <w:pStyle w:val="ListParagraph"/>
-        <w:numPr>
-          <w:ilvl w:val="2"/>
-          <w:numId w:val="1"/>
-        </w:numPr>
-        <w:rPr>
-          <w:color w:val="00B050"/>
-        </w:rPr>
-      </w:pPr>
-      <w:r>
-        <w:rPr>
-          <w:color w:val="00B050"/>
-        </w:rPr>
-        <w:t>ESSPENSIVE</w:t>
-      </w:r>
-    </w:p>
-    <w:p>
-      <w:pPr>
-        <w:pStyle w:val="ListParagraph"/>
-        <w:numPr>
-          <w:ilvl w:val="0"/>
-          <w:numId w:val="1"/>
-        </w:numPr>
-        <w:rPr>
-          <w:color w:val="000000" w:themeColor="text1"/>
-        </w:rPr>
-      </w:pPr>
-      <w:r>
-        <w:rPr>
-          <w:color w:val="000000" w:themeColor="text1"/>
-        </w:rPr>
-        <w:t xml:space="preserve">Summary of </w:t>
-      </w:r>
-      <w:r>
-        <w:rPr>
-          <w:color w:val="000000" w:themeColor="text1"/>
-        </w:rPr>
-        <w:t>Design Requirements</w:t>
-      </w:r>
+    <w:p>
       <w:bookmarkStart w:id="0" w:name="_GoBack"/>
       <w:bookmarkEnd w:id="0"/>
     </w:p>
@@ -403,16 +40,394 @@
       <w:pPr>
         <w:pStyle w:val="ListParagraph"/>
         <w:numPr>
-          <w:ilvl w:val="2"/>
-          <w:numId w:val="1"/>
-        </w:numPr>
-        <w:rPr>
-          <w:color w:val="000000" w:themeColor="text1"/>
-        </w:rPr>
-      </w:pPr>
-      <w:r>
-        <w:rPr>
-          <w:color w:val="000000" w:themeColor="text1"/>
+          <w:ilvl w:val="0"/>
+          <w:numId w:val="1"/>
+        </w:numPr>
+        <w:rPr>
+          <w:color w:val="00B050"/>
+        </w:rPr>
+      </w:pPr>
+      <w:r>
+        <w:rPr>
+          <w:color w:val="00B050"/>
+        </w:rPr>
+        <w:t>Intro</w:t>
+      </w:r>
+    </w:p>
+    <w:p>
+      <w:pPr>
+        <w:pStyle w:val="ListParagraph"/>
+        <w:numPr>
+          <w:ilvl w:val="1"/>
+          <w:numId w:val="1"/>
+        </w:numPr>
+        <w:rPr>
+          <w:color w:val="00B050"/>
+        </w:rPr>
+      </w:pPr>
+      <w:r>
+        <w:rPr>
+          <w:color w:val="00B050"/>
+        </w:rPr>
+        <w:t>Why framework</w:t>
+      </w:r>
+    </w:p>
+    <w:p>
+      <w:pPr>
+        <w:pStyle w:val="ListParagraph"/>
+        <w:numPr>
+          <w:ilvl w:val="2"/>
+          <w:numId w:val="1"/>
+        </w:numPr>
+        <w:rPr>
+          <w:color w:val="00B050"/>
+        </w:rPr>
+      </w:pPr>
+      <w:r>
+        <w:rPr>
+          <w:color w:val="00B050"/>
+        </w:rPr>
+        <w:t>Salt in water</w:t>
+      </w:r>
+      <w:r>
+        <w:rPr>
+          <w:color w:val="00B050"/>
+        </w:rPr>
+        <w:t xml:space="preserve"> – see paper</w:t>
+      </w:r>
+    </w:p>
+    <w:p>
+      <w:pPr>
+        <w:pStyle w:val="ListParagraph"/>
+        <w:numPr>
+          <w:ilvl w:val="2"/>
+          <w:numId w:val="1"/>
+        </w:numPr>
+        <w:rPr>
+          <w:color w:val="00B050"/>
+        </w:rPr>
+      </w:pPr>
+      <w:r>
+        <w:rPr>
+          <w:color w:val="00B050"/>
+        </w:rPr>
+        <w:t xml:space="preserve">Agricultural </w:t>
+      </w:r>
+      <w:r>
+        <w:rPr>
+          <w:color w:val="00B050"/>
+        </w:rPr>
+        <w:t>Runoff</w:t>
+      </w:r>
+      <w:r>
+        <w:rPr>
+          <w:color w:val="00B050"/>
+        </w:rPr>
+        <w:t xml:space="preserve"> – see paper</w:t>
+      </w:r>
+    </w:p>
+    <w:p>
+      <w:pPr>
+        <w:pStyle w:val="ListParagraph"/>
+        <w:numPr>
+          <w:ilvl w:val="3"/>
+          <w:numId w:val="1"/>
+        </w:numPr>
+        <w:rPr>
+          <w:color w:val="00B050"/>
+        </w:rPr>
+      </w:pPr>
+      <w:r>
+        <w:rPr>
+          <w:color w:val="00B050"/>
+        </w:rPr>
+        <w:t>It’s hard to find and track non-point sources</w:t>
+      </w:r>
+    </w:p>
+    <w:p>
+      <w:pPr>
+        <w:pStyle w:val="ListParagraph"/>
+        <w:numPr>
+          <w:ilvl w:val="3"/>
+          <w:numId w:val="1"/>
+        </w:numPr>
+        <w:rPr>
+          <w:color w:val="00B050"/>
+        </w:rPr>
+      </w:pPr>
+      <w:r>
+        <w:rPr>
+          <w:color w:val="00B050"/>
+        </w:rPr>
+        <w:t>Need a widely distributed sensor network</w:t>
+      </w:r>
+      <w:r>
+        <w:rPr>
+          <w:color w:val="00B050"/>
+        </w:rPr>
+        <w:t xml:space="preserve"> to get data from a wide area</w:t>
+      </w:r>
+    </w:p>
+    <w:p>
+      <w:pPr>
+        <w:pStyle w:val="ListParagraph"/>
+        <w:numPr>
+          <w:ilvl w:val="1"/>
+          <w:numId w:val="1"/>
+        </w:numPr>
+        <w:rPr>
+          <w:color w:val="00B050"/>
+        </w:rPr>
+      </w:pPr>
+      <w:r>
+        <w:rPr>
+          <w:color w:val="00B050"/>
+        </w:rPr>
+        <w:t>Currently existing conductivity sensors</w:t>
+      </w:r>
+      <w:r>
+        <w:rPr>
+          <w:color w:val="00B050"/>
+        </w:rPr>
+        <w:t xml:space="preserve"> – see paper</w:t>
+      </w:r>
+    </w:p>
+    <w:p>
+      <w:pPr>
+        <w:pStyle w:val="ListParagraph"/>
+        <w:numPr>
+          <w:ilvl w:val="2"/>
+          <w:numId w:val="1"/>
+        </w:numPr>
+        <w:rPr>
+          <w:color w:val="00B050"/>
+        </w:rPr>
+      </w:pPr>
+      <w:r>
+        <w:rPr>
+          <w:color w:val="00B050"/>
+        </w:rPr>
+        <w:t xml:space="preserve">Standard </w:t>
+      </w:r>
+      <w:r>
+        <w:rPr>
+          <w:color w:val="00B050"/>
+        </w:rPr>
+        <w:t>2 and 4</w:t>
+      </w:r>
+      <w:r>
+        <w:rPr>
+          <w:color w:val="00B050"/>
+        </w:rPr>
+        <w:t xml:space="preserve"> probe resistance measurements</w:t>
+      </w:r>
+    </w:p>
+    <w:p>
+      <w:pPr>
+        <w:pStyle w:val="ListParagraph"/>
+        <w:numPr>
+          <w:ilvl w:val="2"/>
+          <w:numId w:val="1"/>
+        </w:numPr>
+        <w:rPr>
+          <w:color w:val="00B050"/>
+        </w:rPr>
+      </w:pPr>
+      <w:r>
+        <w:rPr>
+          <w:color w:val="00B050"/>
+        </w:rPr>
+        <w:t>Inductive</w:t>
+      </w:r>
+      <w:r>
+        <w:rPr>
+          <w:color w:val="00B050"/>
+        </w:rPr>
+        <w:t xml:space="preserve"> – see paper</w:t>
+      </w:r>
+    </w:p>
+    <w:p>
+      <w:pPr>
+        <w:pStyle w:val="ListParagraph"/>
+        <w:numPr>
+          <w:ilvl w:val="2"/>
+          <w:numId w:val="1"/>
+        </w:numPr>
+        <w:rPr>
+          <w:color w:val="00B050"/>
+        </w:rPr>
+      </w:pPr>
+      <w:r>
+        <w:rPr>
+          <w:color w:val="00B050"/>
+        </w:rPr>
+        <w:t>Others</w:t>
+      </w:r>
+      <w:r>
+        <w:rPr>
+          <w:color w:val="00B050"/>
+        </w:rPr>
+        <w:t xml:space="preserve"> (capacitive water level sensors) – see paper</w:t>
+      </w:r>
+    </w:p>
+    <w:p>
+      <w:pPr>
+        <w:pStyle w:val="ListParagraph"/>
+        <w:numPr>
+          <w:ilvl w:val="1"/>
+          <w:numId w:val="1"/>
+        </w:numPr>
+        <w:rPr>
+          <w:color w:val="00B050"/>
+        </w:rPr>
+      </w:pPr>
+      <w:r>
+        <w:rPr>
+          <w:color w:val="00B050"/>
+        </w:rPr>
+        <w:t>C</w:t>
+      </w:r>
+      <w:r>
+        <w:rPr>
+          <w:color w:val="00B050"/>
+        </w:rPr>
+        <w:t>ons</w:t>
+      </w:r>
+      <w:r>
+        <w:rPr>
+          <w:color w:val="00B050"/>
+        </w:rPr>
+        <w:t xml:space="preserve"> of currently existing sensors</w:t>
+      </w:r>
+    </w:p>
+    <w:p>
+      <w:pPr>
+        <w:pStyle w:val="ListParagraph"/>
+        <w:numPr>
+          <w:ilvl w:val="2"/>
+          <w:numId w:val="1"/>
+        </w:numPr>
+        <w:rPr>
+          <w:color w:val="00B050"/>
+        </w:rPr>
+      </w:pPr>
+      <w:r>
+        <w:rPr>
+          <w:color w:val="00B050"/>
+        </w:rPr>
+        <w:t>Standard</w:t>
+      </w:r>
+      <w:r>
+        <w:rPr>
+          <w:color w:val="00B050"/>
+        </w:rPr>
+        <w:t xml:space="preserve"> sensor is prone to corrosion and fouling</w:t>
+      </w:r>
+    </w:p>
+    <w:p>
+      <w:pPr>
+        <w:pStyle w:val="ListParagraph"/>
+        <w:numPr>
+          <w:ilvl w:val="3"/>
+          <w:numId w:val="1"/>
+        </w:numPr>
+        <w:rPr>
+          <w:color w:val="00B050"/>
+        </w:rPr>
+      </w:pPr>
+      <w:r>
+        <w:rPr>
+          <w:color w:val="00B050"/>
+        </w:rPr>
+        <w:t>Corrosion resistant versions use platinum, increasing cost</w:t>
+      </w:r>
+    </w:p>
+    <w:p>
+      <w:pPr>
+        <w:pStyle w:val="ListParagraph"/>
+        <w:numPr>
+          <w:ilvl w:val="2"/>
+          <w:numId w:val="1"/>
+        </w:numPr>
+        <w:rPr>
+          <w:color w:val="00B050"/>
+        </w:rPr>
+      </w:pPr>
+      <w:r>
+        <w:rPr>
+          <w:color w:val="00B050"/>
+        </w:rPr>
+        <w:t xml:space="preserve">Inductive sensor is not great at low </w:t>
+      </w:r>
+      <w:r>
+        <w:rPr>
+          <w:color w:val="00B050"/>
+        </w:rPr>
+        <w:t>conductivities</w:t>
+      </w:r>
+      <w:r>
+        <w:rPr>
+          <w:color w:val="00B050"/>
+        </w:rPr>
+        <w:t xml:space="preserve"> and is power hungry</w:t>
+      </w:r>
+    </w:p>
+    <w:p>
+      <w:pPr>
+        <w:pStyle w:val="ListParagraph"/>
+        <w:numPr>
+          <w:ilvl w:val="2"/>
+          <w:numId w:val="1"/>
+        </w:numPr>
+        <w:rPr>
+          <w:color w:val="00B050"/>
+        </w:rPr>
+      </w:pPr>
+      <w:r>
+        <w:rPr>
+          <w:color w:val="00B050"/>
+        </w:rPr>
+        <w:t>ESSPENSIVE</w:t>
+      </w:r>
+    </w:p>
+    <w:p>
+      <w:pPr>
+        <w:pStyle w:val="ListParagraph"/>
+        <w:numPr>
+          <w:ilvl w:val="0"/>
+          <w:numId w:val="1"/>
+        </w:numPr>
+        <w:rPr>
+          <w:color w:val="00B050"/>
+        </w:rPr>
+      </w:pPr>
+      <w:r>
+        <w:rPr>
+          <w:color w:val="00B050"/>
+        </w:rPr>
+        <w:t xml:space="preserve">Summary of </w:t>
+      </w:r>
+      <w:r>
+        <w:rPr>
+          <w:color w:val="00B050"/>
+        </w:rPr>
+        <w:t>Design Requirements</w:t>
+      </w:r>
+    </w:p>
+    <w:p>
+      <w:pPr>
+        <w:pStyle w:val="ListParagraph"/>
+        <w:numPr>
+          <w:ilvl w:val="2"/>
+          <w:numId w:val="1"/>
+        </w:numPr>
+        <w:rPr>
+          <w:color w:val="00B050"/>
+        </w:rPr>
+      </w:pPr>
+      <w:r>
+        <w:rPr>
+          <w:color w:val="00B050"/>
         </w:rPr>
         <w:t>No direct contact of metal with water</w:t>
       </w:r>
@@ -425,12 +440,12 @@
           <w:numId w:val="1"/>
         </w:numPr>
         <w:rPr>
-          <w:color w:val="000000" w:themeColor="text1"/>
-        </w:rPr>
-      </w:pPr>
-      <w:r>
-        <w:rPr>
-          <w:color w:val="000000" w:themeColor="text1"/>
+          <w:color w:val="00B050"/>
+        </w:rPr>
+      </w:pPr>
+      <w:r>
+        <w:rPr>
+          <w:color w:val="00B050"/>
         </w:rPr>
         <w:t>Sensitivity across whole conductivity range from DI water to mine runoff</w:t>
       </w:r>
@@ -443,18 +458,18 @@
           <w:numId w:val="1"/>
         </w:numPr>
         <w:rPr>
-          <w:color w:val="000000" w:themeColor="text1"/>
-        </w:rPr>
-      </w:pPr>
-      <w:r>
-        <w:rPr>
-          <w:color w:val="000000" w:themeColor="text1"/>
+          <w:color w:val="00B050"/>
+        </w:rPr>
+      </w:pPr>
+      <w:r>
+        <w:rPr>
+          <w:color w:val="00B050"/>
         </w:rPr>
         <w:t>Cheap as hell</w:t>
       </w:r>
       <w:r>
         <w:rPr>
-          <w:color w:val="000000" w:themeColor="text1"/>
+          <w:color w:val="00B050"/>
         </w:rPr>
         <w:t xml:space="preserve"> so many can be used together</w:t>
       </w:r>
@@ -467,12 +482,12 @@
           <w:numId w:val="1"/>
         </w:numPr>
         <w:rPr>
-          <w:color w:val="000000" w:themeColor="text1"/>
-        </w:rPr>
-      </w:pPr>
-      <w:r>
-        <w:rPr>
-          <w:color w:val="000000" w:themeColor="text1"/>
+          <w:color w:val="00B050"/>
+        </w:rPr>
+      </w:pPr>
+      <w:r>
+        <w:rPr>
+          <w:color w:val="00B050"/>
         </w:rPr>
         <w:t>Small</w:t>
       </w:r>
@@ -485,12 +500,12 @@
           <w:numId w:val="1"/>
         </w:numPr>
         <w:rPr>
-          <w:color w:val="000000" w:themeColor="text1"/>
-        </w:rPr>
-      </w:pPr>
-      <w:r>
-        <w:rPr>
-          <w:color w:val="000000" w:themeColor="text1"/>
+          <w:color w:val="00B050"/>
+        </w:rPr>
+      </w:pPr>
+      <w:r>
+        <w:rPr>
+          <w:color w:val="00B050"/>
         </w:rPr>
         <w:t>Low power consumption</w:t>
       </w:r>
@@ -503,12 +518,12 @@
           <w:numId w:val="1"/>
         </w:numPr>
         <w:rPr>
-          <w:color w:val="000000" w:themeColor="text1"/>
-        </w:rPr>
-      </w:pPr>
-      <w:r>
-        <w:rPr>
-          <w:color w:val="000000" w:themeColor="text1"/>
+          <w:color w:val="00B050"/>
+        </w:rPr>
+      </w:pPr>
+      <w:r>
+        <w:rPr>
+          <w:color w:val="00B050"/>
         </w:rPr>
         <w:t>Fabrication using techniques easily available to hobbyists</w:t>
       </w:r>
@@ -521,12 +536,12 @@
           <w:numId w:val="1"/>
         </w:numPr>
         <w:rPr>
-          <w:color w:val="000000" w:themeColor="text1"/>
-        </w:rPr>
-      </w:pPr>
-      <w:r>
-        <w:rPr>
-          <w:color w:val="000000" w:themeColor="text1"/>
+          <w:color w:val="00B050"/>
+        </w:rPr>
+      </w:pPr>
+      <w:r>
+        <w:rPr>
+          <w:color w:val="00B050"/>
         </w:rPr>
         <w:t>Easy to calibrate</w:t>
       </w:r>
@@ -539,12 +554,12 @@
           <w:numId w:val="1"/>
         </w:numPr>
         <w:rPr>
-          <w:color w:val="000000" w:themeColor="text1"/>
-        </w:rPr>
-      </w:pPr>
-      <w:r>
-        <w:rPr>
-          <w:color w:val="000000" w:themeColor="text1"/>
+          <w:color w:val="00B050"/>
+        </w:rPr>
+      </w:pPr>
+      <w:r>
+        <w:rPr>
+          <w:color w:val="00B050"/>
         </w:rPr>
         <w:t>Does not require complex circuitry to drive and read</w:t>
       </w:r>
@@ -557,12 +572,12 @@
           <w:numId w:val="1"/>
         </w:numPr>
         <w:rPr>
-          <w:color w:val="000000" w:themeColor="text1"/>
-        </w:rPr>
-      </w:pPr>
-      <w:r>
-        <w:rPr>
-          <w:color w:val="000000" w:themeColor="text1"/>
+          <w:color w:val="00B050"/>
+        </w:rPr>
+      </w:pPr>
+      <w:r>
+        <w:rPr>
+          <w:color w:val="00B050"/>
         </w:rPr>
         <w:t>Easy to integrate with networking</w:t>
       </w:r>
@@ -2784,8 +2799,14 @@
           <w:ilvl w:val="0"/>
           <w:numId w:val="1"/>
         </w:numPr>
-      </w:pPr>
-      <w:r>
+        <w:rPr>
+          <w:color w:val="00B050"/>
+        </w:rPr>
+      </w:pPr>
+      <w:r>
+        <w:rPr>
+          <w:color w:val="00B050"/>
+        </w:rPr>
         <w:t>Acknowledgements</w:t>
       </w:r>
     </w:p>
@@ -2796,8 +2817,14 @@
           <w:ilvl w:val="1"/>
           <w:numId w:val="1"/>
         </w:numPr>
-      </w:pPr>
-      <w:r>
+        <w:rPr>
+          <w:color w:val="00B050"/>
+        </w:rPr>
+      </w:pPr>
+      <w:r>
+        <w:rPr>
+          <w:color w:val="00B050"/>
+        </w:rPr>
         <w:t>Ren</w:t>
       </w:r>
     </w:p>
@@ -2808,8 +2835,14 @@
           <w:ilvl w:val="1"/>
           <w:numId w:val="1"/>
         </w:numPr>
-      </w:pPr>
-      <w:r>
+        <w:rPr>
+          <w:color w:val="00B050"/>
+        </w:rPr>
+      </w:pPr>
+      <w:r>
+        <w:rPr>
+          <w:color w:val="00B050"/>
+        </w:rPr>
         <w:t>Dan</w:t>
       </w:r>
     </w:p>
@@ -2820,8 +2853,14 @@
           <w:ilvl w:val="1"/>
           <w:numId w:val="1"/>
         </w:numPr>
-      </w:pPr>
-      <w:r>
+        <w:rPr>
+          <w:color w:val="00B050"/>
+        </w:rPr>
+      </w:pPr>
+      <w:r>
+        <w:rPr>
+          <w:color w:val="00B050"/>
+        </w:rPr>
         <w:t>Hanna</w:t>
       </w:r>
     </w:p>
@@ -2832,8 +2871,14 @@
           <w:ilvl w:val="1"/>
           <w:numId w:val="1"/>
         </w:numPr>
-      </w:pPr>
-      <w:r>
+        <w:rPr>
+          <w:color w:val="00B050"/>
+        </w:rPr>
+      </w:pPr>
+      <w:r>
+        <w:rPr>
+          <w:color w:val="00B050"/>
+        </w:rPr>
         <w:t>Dane</w:t>
       </w:r>
     </w:p>
@@ -2844,8 +2889,14 @@
           <w:ilvl w:val="1"/>
           <w:numId w:val="1"/>
         </w:numPr>
-      </w:pPr>
-      <w:r>
+        <w:rPr>
+          <w:color w:val="00B050"/>
+        </w:rPr>
+      </w:pPr>
+      <w:r>
+        <w:rPr>
+          <w:color w:val="00B050"/>
+        </w:rPr>
         <w:t>Pete</w:t>
       </w:r>
     </w:p>
@@ -2856,8 +2907,14 @@
           <w:ilvl w:val="1"/>
           <w:numId w:val="1"/>
         </w:numPr>
-      </w:pPr>
-      <w:r>
+        <w:rPr>
+          <w:color w:val="00B050"/>
+        </w:rPr>
+      </w:pPr>
+      <w:r>
+        <w:rPr>
+          <w:color w:val="00B050"/>
+        </w:rPr>
         <w:t>Joe</w:t>
       </w:r>
     </w:p>
@@ -2868,8 +2925,14 @@
           <w:ilvl w:val="1"/>
           <w:numId w:val="1"/>
         </w:numPr>
-      </w:pPr>
-      <w:r>
+        <w:rPr>
+          <w:color w:val="00B050"/>
+        </w:rPr>
+      </w:pPr>
+      <w:r>
+        <w:rPr>
+          <w:color w:val="00B050"/>
+        </w:rPr>
         <w:t>Andy</w:t>
       </w:r>
     </w:p>
@@ -2880,8 +2943,14 @@
           <w:ilvl w:val="1"/>
           <w:numId w:val="1"/>
         </w:numPr>
-      </w:pPr>
-      <w:r>
+        <w:rPr>
+          <w:color w:val="00B050"/>
+        </w:rPr>
+      </w:pPr>
+      <w:r>
+        <w:rPr>
+          <w:color w:val="00B050"/>
+        </w:rPr>
         <w:t>Bobby</w:t>
       </w:r>
     </w:p>
@@ -2892,32 +2961,46 @@
           <w:ilvl w:val="1"/>
           <w:numId w:val="1"/>
         </w:numPr>
-      </w:pPr>
-      <w:r>
+        <w:rPr>
+          <w:color w:val="00B050"/>
+        </w:rPr>
+      </w:pPr>
+      <w:r>
+        <w:rPr>
+          <w:color w:val="00B050"/>
+        </w:rPr>
         <w:t>Simo :P</w:t>
       </w:r>
-    </w:p>
-    <w:p>
-      <w:pPr>
-        <w:pStyle w:val="ListParagraph"/>
-        <w:numPr>
-          <w:ilvl w:val="1"/>
-          <w:numId w:val="1"/>
-        </w:numPr>
-      </w:pPr>
-      <w:r>
-        <w:t>Lenny</w:t>
-      </w:r>
-    </w:p>
-    <w:p>
-      <w:pPr>
-        <w:pStyle w:val="ListParagraph"/>
-        <w:numPr>
-          <w:ilvl w:val="1"/>
-          <w:numId w:val="1"/>
-        </w:numPr>
-      </w:pPr>
-      <w:r>
+      <w:r>
+        <w:rPr>
+          <w:color w:val="00B050"/>
+        </w:rPr>
+        <w:t xml:space="preserve"> </w:t>
+      </w:r>
+      <w:proofErr w:type="spellStart"/>
+      <w:r>
+        <w:rPr>
+          <w:color w:val="00B050"/>
+        </w:rPr>
+        <w:t>jk</w:t>
+      </w:r>
+      <w:proofErr w:type="spellEnd"/>
+    </w:p>
+    <w:p>
+      <w:pPr>
+        <w:pStyle w:val="ListParagraph"/>
+        <w:numPr>
+          <w:ilvl w:val="1"/>
+          <w:numId w:val="1"/>
+        </w:numPr>
+        <w:rPr>
+          <w:color w:val="00B050"/>
+        </w:rPr>
+      </w:pPr>
+      <w:r>
+        <w:rPr>
+          <w:color w:val="00B050"/>
+        </w:rPr>
         <w:t>Joe the Janitor</w:t>
       </w:r>
     </w:p>
@@ -2928,11 +3011,20 @@
           <w:ilvl w:val="1"/>
           <w:numId w:val="1"/>
         </w:numPr>
-      </w:pPr>
-      <w:r>
+        <w:rPr>
+          <w:color w:val="00B050"/>
+        </w:rPr>
+      </w:pPr>
+      <w:r>
+        <w:rPr>
+          <w:color w:val="00B050"/>
+        </w:rPr>
         <w:t xml:space="preserve">Random folks at </w:t>
       </w:r>
       <w:r>
+        <w:rPr>
+          <w:color w:val="00B050"/>
+        </w:rPr>
         <w:t>the IEEE conference in Torino</w:t>
       </w:r>
     </w:p>
@@ -2943,15 +3035,27 @@
           <w:ilvl w:val="1"/>
           <w:numId w:val="1"/>
         </w:numPr>
-      </w:pPr>
-      <w:r>
+        <w:rPr>
+          <w:color w:val="00B050"/>
+        </w:rPr>
+      </w:pPr>
+      <w:r>
+        <w:rPr>
+          <w:color w:val="00B050"/>
+        </w:rPr>
         <w:t xml:space="preserve">Random folks at </w:t>
       </w:r>
       <w:proofErr w:type="spellStart"/>
       <w:r>
+        <w:rPr>
+          <w:color w:val="00B050"/>
+        </w:rPr>
         <w:t>Hackad</w:t>
       </w:r>
       <w:r>
+        <w:rPr>
+          <w:color w:val="00B050"/>
+        </w:rPr>
         <w:t>ay</w:t>
       </w:r>
       <w:proofErr w:type="spellEnd"/>
@@ -2967,6 +3071,9 @@
       <w:r>
         <w:t>Appendix</w:t>
       </w:r>
+      <w:r>
+        <w:t>?</w:t>
+      </w:r>
     </w:p>
     <w:p>
       <w:pPr>
@@ -3023,6 +3130,24 @@
         <w:t>MyCurveFit</w:t>
       </w:r>
       <w:proofErr w:type="spellEnd"/>
+    </w:p>
+    <w:p>
+      <w:pPr>
+        <w:pStyle w:val="ListParagraph"/>
+        <w:numPr>
+          <w:ilvl w:val="0"/>
+          <w:numId w:val="1"/>
+        </w:numPr>
+        <w:rPr>
+          <w:color w:val="00B050"/>
+        </w:rPr>
+      </w:pPr>
+      <w:r>
+        <w:rPr>
+          <w:color w:val="00B050"/>
+        </w:rPr>
+        <w:t>Citations</w:t>
+      </w:r>
     </w:p>
     <w:sectPr>
       <w:pgSz w:w="12240" w:h="15840"/>

</xml_diff>